<commit_message>
Debugging, now docx is rendering with styles
</commit_message>
<xml_diff>
--- a/Templates/styles/clinical-review-template.docx
+++ b/Templates/styles/clinical-review-template.docx
@@ -41,16 +41,7 @@
         <w:pStyle w:val="FirstParagraph"/>
       </w:pPr>
       <w:r>
-        <w:t xml:space="preserve">This is normal, editable text that reviewers should feel </w:t>
-      </w:r>
-      <w:r>
-        <w:t>comfortable</w:t>
-      </w:r>
-      <w:r>
-        <w:t xml:space="preserve"> </w:t>
-      </w:r>
-      <w:r>
-        <w:t>editing.</w:t>
+        <w:t>This is normal, editable text that reviewers should feel comfortable editing.</w:t>
       </w:r>
     </w:p>
     <w:p>

</xml_diff>